<commit_message>
all rules now are abstract
</commit_message>
<xml_diff>
--- a/src/test/resources/header/wrongHeaderStyle.docx
+++ b/src/test/resources/header/wrongHeaderStyle.docx
@@ -10,16 +10,34 @@
         <w:t>Заголовок</w:t>
       </w:r>
     </w:p>
-    <w:p/>
     <w:p>
       <w:pPr>
+        <w:spacing w:line="360" w:lineRule="auto"/>
+        <w:jc w:val="both"/>
         <w:rPr>
+          <w:rFonts w:ascii="Times New Roman" w:hAnsi="Times New Roman" w:cs="Times New Roman"/>
+          <w:sz w:val="28"/>
+          <w:szCs w:val="28"/>
+        </w:rPr>
+      </w:pPr>
+    </w:p>
+    <w:p>
+      <w:pPr>
+        <w:spacing w:line="360" w:lineRule="auto"/>
+        <w:jc w:val="both"/>
+        <w:rPr>
+          <w:rFonts w:ascii="Times New Roman" w:hAnsi="Times New Roman" w:cs="Times New Roman"/>
+          <w:sz w:val="28"/>
+          <w:szCs w:val="28"/>
           <w:lang w:val="en-US"/>
         </w:rPr>
       </w:pPr>
       <w:proofErr w:type="spellStart"/>
       <w:r>
         <w:rPr>
+          <w:rFonts w:ascii="Times New Roman" w:hAnsi="Times New Roman" w:cs="Times New Roman"/>
+          <w:sz w:val="28"/>
+          <w:szCs w:val="28"/>
           <w:lang w:val="en-US"/>
         </w:rPr>
         <w:t>ghjgjhg</w:t>

</xml_diff>